<commit_message>
Upload first eBPF document
</commit_message>
<xml_diff>
--- a/eBPF_introduction.docx
+++ b/eBPF_introduction.docx
@@ -420,7 +420,6 @@
           <w:rFonts w:cstheme="minorHAnsi"/>
           <w:color w:val="202122"/>
           <w:shd w:val="clear" w:color="auto" w:fill="FFFFFF"/>
-          <w:lang w:val="en-GB"/>
         </w:rPr>
       </w:pPr>
       <w:r>
@@ -428,7 +427,6 @@
           <w:rFonts w:cstheme="minorHAnsi"/>
           <w:color w:val="202122"/>
           <w:shd w:val="clear" w:color="auto" w:fill="FFFFFF"/>
-          <w:lang w:val="en-GB"/>
         </w:rPr>
         <w:t>SYSTEM V APPLICATION BINARY INTERFACE</w:t>
       </w:r>
@@ -638,57 +636,25 @@
           <w:color w:val="171717"/>
           <w:shd w:val="clear" w:color="auto" w:fill="FFFFFF"/>
         </w:rPr>
-        <w:t xml:space="preserve">) è una tecnologia moderna e potente utilizzata nel kernel Linux per un'ampia varietà di applicazioni, tra cui networking e </w:t>
-      </w:r>
-      <w:r>
-        <w:rPr>
-          <w:rFonts w:cstheme="minorHAnsi"/>
-          <w:color w:val="171717"/>
-          <w:shd w:val="clear" w:color="auto" w:fill="FFFFFF"/>
-        </w:rPr>
-        <w:t>tracing</w:t>
-      </w:r>
-      <w:r>
-        <w:rPr>
-          <w:rFonts w:cstheme="minorHAnsi"/>
-          <w:color w:val="171717"/>
-          <w:shd w:val="clear" w:color="auto" w:fill="FFFFFF"/>
-        </w:rPr>
-        <w:t xml:space="preserve">. Fondamentalmente, </w:t>
-      </w:r>
-      <w:proofErr w:type="spellStart"/>
-      <w:r>
-        <w:rPr>
-          <w:rFonts w:cstheme="minorHAnsi"/>
-          <w:color w:val="171717"/>
-          <w:shd w:val="clear" w:color="auto" w:fill="FFFFFF"/>
-        </w:rPr>
-        <w:t>eBPF</w:t>
-      </w:r>
-      <w:proofErr w:type="spellEnd"/>
-      <w:r>
-        <w:rPr>
-          <w:rFonts w:cstheme="minorHAnsi"/>
-          <w:color w:val="171717"/>
-          <w:shd w:val="clear" w:color="auto" w:fill="FFFFFF"/>
-        </w:rPr>
-        <w:t xml:space="preserve"> consente a un utente (in alcuni casi privilegiato) di inserire codice quasi generico nel kernel. Tale codice verrà quindi eseguito a un certo punto nel tempo, di solito dopo che si sono verificati determinati eventi di interesse nel kernel. Questi eventi in genere si riferiscono (ma non sono limitati) al networking e al </w:t>
-      </w:r>
-      <w:r>
-        <w:rPr>
-          <w:rFonts w:cstheme="minorHAnsi"/>
-          <w:color w:val="171717"/>
-          <w:shd w:val="clear" w:color="auto" w:fill="FFFFFF"/>
-        </w:rPr>
-        <w:t>tracing</w:t>
-      </w:r>
-      <w:r>
-        <w:rPr>
-          <w:rFonts w:cstheme="minorHAnsi"/>
-          <w:color w:val="171717"/>
-          <w:shd w:val="clear" w:color="auto" w:fill="FFFFFF"/>
-        </w:rPr>
-        <w:t>.</w:t>
+        <w:t xml:space="preserve">) è una tecnologia moderna e potente utilizzata nel kernel Linux per un'ampia varietà di applicazioni, tra cui networking e tracing. Fondamentalmente, </w:t>
+      </w:r>
+      <w:proofErr w:type="spellStart"/>
+      <w:r>
+        <w:rPr>
+          <w:rFonts w:cstheme="minorHAnsi"/>
+          <w:color w:val="171717"/>
+          <w:shd w:val="clear" w:color="auto" w:fill="FFFFFF"/>
+        </w:rPr>
+        <w:t>eBPF</w:t>
+      </w:r>
+      <w:proofErr w:type="spellEnd"/>
+      <w:r>
+        <w:rPr>
+          <w:rFonts w:cstheme="minorHAnsi"/>
+          <w:color w:val="171717"/>
+          <w:shd w:val="clear" w:color="auto" w:fill="FFFFFF"/>
+        </w:rPr>
+        <w:t xml:space="preserve"> consente a un utente (in alcuni casi privilegiato) di inserire codice quasi generico nel kernel. Tale codice verrà quindi eseguito a un certo punto nel tempo, di solito dopo che si sono verificati determinati eventi di interesse nel kernel. Questi eventi in genere si riferiscono (ma non sono limitati) al networking e al tracing.</w:t>
       </w:r>
     </w:p>
     <w:p>
@@ -850,12 +816,23 @@
           <w:sz w:val="22"/>
           <w:szCs w:val="22"/>
         </w:rPr>
-        <w:t xml:space="preserve"> è che, a differenza di un modulo del kernel, eseguirà </w:t>
+        <w:t xml:space="preserve"> è che, a differenza di un modulo del kernel</w:t>
+      </w:r>
+      <w:r>
+        <w:rPr>
+          <w:rFonts w:asciiTheme="minorHAnsi" w:hAnsiTheme="minorHAnsi" w:cstheme="minorHAnsi"/>
+          <w:color w:val="171717"/>
+          <w:sz w:val="22"/>
+          <w:szCs w:val="22"/>
+        </w:rPr>
+        <w:t>, eseguirà </w:t>
       </w:r>
       <w:r>
         <w:rPr>
           <w:rStyle w:val="Enfasicorsivo"/>
           <w:rFonts w:asciiTheme="minorHAnsi" w:hAnsiTheme="minorHAnsi" w:cstheme="minorHAnsi"/>
+          <w:i w:val="0"/>
+          <w:iCs w:val="0"/>
           <w:color w:val="171717"/>
           <w:sz w:val="22"/>
           <w:szCs w:val="22"/>
@@ -875,6 +852,8 @@
         <w:rPr>
           <w:rStyle w:val="Enfasicorsivo"/>
           <w:rFonts w:asciiTheme="minorHAnsi" w:hAnsiTheme="minorHAnsi" w:cstheme="minorHAnsi"/>
+          <w:i w:val="0"/>
+          <w:iCs w:val="0"/>
           <w:color w:val="171717"/>
           <w:sz w:val="22"/>
           <w:szCs w:val="22"/>
@@ -888,7 +867,16 @@
           <w:sz w:val="22"/>
           <w:szCs w:val="22"/>
         </w:rPr>
-        <w:t xml:space="preserve"> . Nello specifico, ciò significa che non porterà mai a un crash del kernel o all'instabilità del </w:t>
+        <w:t> . Nello specifico, ciò signific</w:t>
+      </w:r>
+      <w:r>
+        <w:rPr>
+          <w:rFonts w:asciiTheme="minorHAnsi" w:hAnsiTheme="minorHAnsi" w:cstheme="minorHAnsi"/>
+          <w:color w:val="171717"/>
+          <w:sz w:val="22"/>
+          <w:szCs w:val="22"/>
+        </w:rPr>
+        <w:t xml:space="preserve">a che non porterà mai a un crash del kernel o all'instabilità del </w:t>
       </w:r>
       <w:r>
         <w:rPr>
@@ -1978,14 +1966,7 @@
           <w:rFonts w:cstheme="minorHAnsi"/>
           <w:color w:val="171717"/>
         </w:rPr>
-        <w:t>b</w:t>
-      </w:r>
-      <w:r>
-        <w:rPr>
-          <w:rFonts w:cstheme="minorHAnsi"/>
-          <w:color w:val="171717"/>
-        </w:rPr>
-        <w:t>cc</w:t>
+        <w:t>bcc</w:t>
       </w:r>
       <w:proofErr w:type="spellEnd"/>
     </w:p>
@@ -2625,52 +2606,7 @@
           <w:sz w:val="22"/>
           <w:szCs w:val="22"/>
         </w:rPr>
-        <w:t>L’</w:t>
-      </w:r>
-      <w:r>
-        <w:rPr>
-          <w:rFonts w:asciiTheme="minorHAnsi" w:hAnsiTheme="minorHAnsi" w:cstheme="minorHAnsi"/>
-          <w:color w:val="171717"/>
-          <w:sz w:val="22"/>
-          <w:szCs w:val="22"/>
-        </w:rPr>
-        <w:t>attributo</w:t>
-      </w:r>
-      <w:r>
-        <w:rPr>
-          <w:rFonts w:asciiTheme="minorHAnsi" w:hAnsiTheme="minorHAnsi" w:cstheme="minorHAnsi"/>
-          <w:color w:val="171717"/>
-          <w:sz w:val="22"/>
-          <w:szCs w:val="22"/>
-        </w:rPr>
-        <w:t xml:space="preserve"> sopra le funzioni all’interno del file eseguito dal kernel è un attributo per il</w:t>
-      </w:r>
-      <w:r>
-        <w:rPr>
-          <w:rFonts w:asciiTheme="minorHAnsi" w:hAnsiTheme="minorHAnsi" w:cstheme="minorHAnsi"/>
-          <w:color w:val="171717"/>
-          <w:sz w:val="22"/>
-          <w:szCs w:val="22"/>
-        </w:rPr>
-        <w:t xml:space="preserve"> compilatore che </w:t>
-      </w:r>
-      <w:r>
-        <w:rPr>
-          <w:rFonts w:asciiTheme="minorHAnsi" w:hAnsiTheme="minorHAnsi" w:cstheme="minorHAnsi"/>
-          <w:color w:val="171717"/>
-          <w:sz w:val="22"/>
-          <w:szCs w:val="22"/>
-        </w:rPr>
-        <w:t>si utilizza</w:t>
-      </w:r>
-      <w:r>
-        <w:rPr>
-          <w:rFonts w:asciiTheme="minorHAnsi" w:hAnsiTheme="minorHAnsi" w:cstheme="minorHAnsi"/>
-          <w:color w:val="171717"/>
-          <w:sz w:val="22"/>
-          <w:szCs w:val="22"/>
-        </w:rPr>
-        <w:t xml:space="preserve"> per indicare a LLVM di inserire il codice oggetto per la funzione in una sezione ELF ( </w:t>
+        <w:t xml:space="preserve">L’attributo sopra le funzioni all’interno del file eseguito dal kernel è un attributo per il compilatore che si utilizza per indicare a LLVM di inserire il codice oggetto per la funzione in una sezione ELF ( </w:t>
       </w:r>
       <w:proofErr w:type="spellStart"/>
       <w:r>
@@ -2710,16 +2646,7 @@
           <w:sz w:val="22"/>
           <w:szCs w:val="22"/>
         </w:rPr>
-        <w:t xml:space="preserve"> Format ) separata</w:t>
-      </w:r>
-      <w:r>
-        <w:rPr>
-          <w:rFonts w:asciiTheme="minorHAnsi" w:hAnsiTheme="minorHAnsi" w:cstheme="minorHAnsi"/>
-          <w:color w:val="171717"/>
-          <w:sz w:val="22"/>
-          <w:szCs w:val="22"/>
-        </w:rPr>
-        <w:t xml:space="preserve">, il cui nome nel file oggetto finale è inserito </w:t>
+        <w:t xml:space="preserve"> Format ) separata, il cui nome nel file oggetto finale è inserito </w:t>
       </w:r>
       <w:proofErr w:type="spellStart"/>
       <w:r>
@@ -2739,25 +2666,7 @@
           <w:sz w:val="22"/>
           <w:szCs w:val="22"/>
         </w:rPr>
-        <w:t xml:space="preserve"> l’attributo. Q</w:t>
-      </w:r>
-      <w:r>
-        <w:rPr>
-          <w:rFonts w:asciiTheme="minorHAnsi" w:hAnsiTheme="minorHAnsi" w:cstheme="minorHAnsi"/>
-          <w:color w:val="171717"/>
-          <w:sz w:val="22"/>
-          <w:szCs w:val="22"/>
-        </w:rPr>
-        <w:t xml:space="preserve">uesto fa parte di un protocollo implicito tra lo sviluppatore che ha scritto la funzione e il </w:t>
-      </w:r>
-      <w:r>
-        <w:rPr>
-          <w:rFonts w:asciiTheme="minorHAnsi" w:hAnsiTheme="minorHAnsi" w:cstheme="minorHAnsi"/>
-          <w:color w:val="171717"/>
-          <w:sz w:val="22"/>
-          <w:szCs w:val="22"/>
-        </w:rPr>
-        <w:t xml:space="preserve">loader </w:t>
+        <w:t xml:space="preserve"> l’attributo. Questo fa parte di un protocollo implicito tra lo sviluppatore che ha scritto la funzione e il loader </w:t>
       </w:r>
       <w:proofErr w:type="spellStart"/>
       <w:r>
@@ -2819,25 +2728,7 @@
           <w:sz w:val="22"/>
           <w:szCs w:val="22"/>
         </w:rPr>
-        <w:t xml:space="preserve">Dopo aver compilato il programma </w:t>
-      </w:r>
-      <w:r>
-        <w:rPr>
-          <w:rFonts w:asciiTheme="minorHAnsi" w:hAnsiTheme="minorHAnsi" w:cstheme="minorHAnsi"/>
-          <w:color w:val="171717"/>
-          <w:sz w:val="22"/>
-          <w:szCs w:val="22"/>
-        </w:rPr>
-        <w:t xml:space="preserve">(con make solitamente) </w:t>
-      </w:r>
-      <w:r>
-        <w:rPr>
-          <w:rFonts w:asciiTheme="minorHAnsi" w:hAnsiTheme="minorHAnsi" w:cstheme="minorHAnsi"/>
-          <w:color w:val="171717"/>
-          <w:sz w:val="22"/>
-          <w:szCs w:val="22"/>
-        </w:rPr>
-        <w:t xml:space="preserve">Clang e LLVM elaboreranno il codice sorgente ed emetteranno un singolo file oggetto contenente il programma </w:t>
+        <w:t xml:space="preserve">Dopo aver compilato il programma (con make solitamente) Clang e LLVM elaboreranno il codice sorgente ed emetteranno un singolo file oggetto contenente il programma </w:t>
       </w:r>
       <w:proofErr w:type="spellStart"/>
       <w:r>
@@ -2925,27 +2816,7 @@
           <w:szCs w:val="22"/>
           <w:shd w:val="clear" w:color="auto" w:fill="FFFFFF"/>
         </w:rPr>
-        <w:t xml:space="preserve"> per la funzione</w:t>
-      </w:r>
-      <w:r>
-        <w:rPr>
-          <w:rFonts w:asciiTheme="minorHAnsi" w:hAnsiTheme="minorHAnsi" w:cstheme="minorHAnsi"/>
-          <w:color w:val="171717"/>
-          <w:sz w:val="22"/>
-          <w:szCs w:val="22"/>
-          <w:shd w:val="clear" w:color="auto" w:fill="FFFFFF"/>
-        </w:rPr>
-        <w:t xml:space="preserve"> scritta dall’utente</w:t>
-      </w:r>
-      <w:r>
-        <w:rPr>
-          <w:rFonts w:asciiTheme="minorHAnsi" w:hAnsiTheme="minorHAnsi" w:cstheme="minorHAnsi"/>
-          <w:color w:val="171717"/>
-          <w:sz w:val="22"/>
-          <w:szCs w:val="22"/>
-          <w:shd w:val="clear" w:color="auto" w:fill="FFFFFF"/>
-        </w:rPr>
-        <w:t>.</w:t>
+        <w:t xml:space="preserve"> per la funzione scritta dall’utente.</w:t>
       </w:r>
     </w:p>
     <w:p>
@@ -3414,19 +3285,28 @@
           <w:sz w:val="22"/>
           <w:szCs w:val="22"/>
         </w:rPr>
-        <w:t> sull'</w:t>
-      </w:r>
-      <w:proofErr w:type="spellStart"/>
-      <w:r>
-        <w:rPr>
-          <w:rFonts w:asciiTheme="minorHAnsi" w:hAnsiTheme="minorHAnsi" w:cstheme="minorHAnsi"/>
-          <w:color w:val="171717"/>
-          <w:sz w:val="22"/>
-          <w:szCs w:val="22"/>
-        </w:rPr>
-        <w:t>host.</w:t>
-      </w:r>
-      <w:proofErr w:type="spellEnd"/>
+        <w:t> </w:t>
+      </w:r>
+      <w:proofErr w:type="spellStart"/>
+      <w:r>
+        <w:rPr>
+          <w:rFonts w:asciiTheme="minorHAnsi" w:hAnsiTheme="minorHAnsi" w:cstheme="minorHAnsi"/>
+          <w:color w:val="171717"/>
+          <w:sz w:val="22"/>
+          <w:szCs w:val="22"/>
+        </w:rPr>
+        <w:t>sull'host</w:t>
+      </w:r>
+      <w:proofErr w:type="spellEnd"/>
+      <w:r>
+        <w:rPr>
+          <w:rFonts w:asciiTheme="minorHAnsi" w:hAnsiTheme="minorHAnsi" w:cstheme="minorHAnsi"/>
+          <w:color w:val="171717"/>
+          <w:sz w:val="22"/>
+          <w:szCs w:val="22"/>
+        </w:rPr>
+        <w:t>.</w:t>
+      </w:r>
     </w:p>
     <w:p>
       <w:pPr>
@@ -3751,25 +3631,7 @@
           <w:sz w:val="22"/>
           <w:szCs w:val="22"/>
         </w:rPr>
-        <w:t xml:space="preserve"> (R0-R10). </w:t>
-      </w:r>
-      <w:r>
-        <w:rPr>
-          <w:rFonts w:asciiTheme="minorHAnsi" w:hAnsiTheme="minorHAnsi" w:cstheme="minorHAnsi"/>
-          <w:color w:val="171717"/>
-          <w:sz w:val="22"/>
-          <w:szCs w:val="22"/>
-        </w:rPr>
-        <w:t>Può succedere che si violi</w:t>
-      </w:r>
-      <w:r>
-        <w:rPr>
-          <w:rFonts w:asciiTheme="minorHAnsi" w:hAnsiTheme="minorHAnsi" w:cstheme="minorHAnsi"/>
-          <w:color w:val="171717"/>
-          <w:sz w:val="22"/>
-          <w:szCs w:val="22"/>
-        </w:rPr>
-        <w:t xml:space="preserve"> un requisito di un programma </w:t>
+        <w:t xml:space="preserve"> (R0-R10). Può succedere che si violi un requisito di un programma </w:t>
       </w:r>
       <w:proofErr w:type="spellStart"/>
       <w:r>
@@ -3851,25 +3713,7 @@
           <w:sz w:val="22"/>
           <w:szCs w:val="22"/>
         </w:rPr>
-        <w:t xml:space="preserve">Il verificatore rileva </w:t>
-      </w:r>
-      <w:r>
-        <w:rPr>
-          <w:rFonts w:asciiTheme="minorHAnsi" w:hAnsiTheme="minorHAnsi" w:cstheme="minorHAnsi"/>
-          <w:color w:val="171717"/>
-          <w:sz w:val="22"/>
-          <w:szCs w:val="22"/>
-        </w:rPr>
-        <w:t xml:space="preserve">errori </w:t>
-      </w:r>
-      <w:r>
-        <w:rPr>
-          <w:rFonts w:asciiTheme="minorHAnsi" w:hAnsiTheme="minorHAnsi" w:cstheme="minorHAnsi"/>
-          <w:color w:val="171717"/>
-          <w:sz w:val="22"/>
-          <w:szCs w:val="22"/>
-        </w:rPr>
-        <w:t xml:space="preserve">simulando efficacemente ogni singolo ramo di esecuzione che il programma </w:t>
+        <w:t xml:space="preserve">Il verificatore rileva errori simulando efficacemente ogni singolo ramo di esecuzione che il programma </w:t>
       </w:r>
       <w:proofErr w:type="spellStart"/>
       <w:r>
@@ -3902,27 +3746,18 @@
           <w:color w:val="171717"/>
           <w:sz w:val="22"/>
           <w:szCs w:val="22"/>
-        </w:rPr>
-      </w:pPr>
-      <w:r>
-        <w:rPr>
-          <w:rFonts w:asciiTheme="minorHAnsi" w:hAnsiTheme="minorHAnsi" w:cstheme="minorHAnsi"/>
-          <w:color w:val="171717"/>
-          <w:sz w:val="22"/>
-          <w:szCs w:val="22"/>
-          <w:shd w:val="clear" w:color="auto" w:fill="FFFFFF"/>
-        </w:rPr>
-        <w:t>I</w:t>
-      </w:r>
-      <w:r>
-        <w:rPr>
-          <w:rFonts w:asciiTheme="minorHAnsi" w:hAnsiTheme="minorHAnsi" w:cstheme="minorHAnsi"/>
-          <w:color w:val="171717"/>
-          <w:sz w:val="22"/>
-          <w:szCs w:val="22"/>
-          <w:shd w:val="clear" w:color="auto" w:fill="FFFFFF"/>
-        </w:rPr>
-        <w:t xml:space="preserve">l verificatore </w:t>
+          <w:shd w:val="clear" w:color="auto" w:fill="FFFFFF"/>
+        </w:rPr>
+      </w:pPr>
+      <w:r>
+        <w:rPr>
+          <w:rFonts w:asciiTheme="minorHAnsi" w:hAnsiTheme="minorHAnsi" w:cstheme="minorHAnsi"/>
+          <w:color w:val="171717"/>
+          <w:sz w:val="22"/>
+          <w:szCs w:val="22"/>
+          <w:shd w:val="clear" w:color="auto" w:fill="FFFFFF"/>
+        </w:rPr>
+        <w:t xml:space="preserve">Il verificatore </w:t>
       </w:r>
       <w:proofErr w:type="spellStart"/>
       <w:r>
@@ -3945,6 +3780,70 @@
           <w:shd w:val="clear" w:color="auto" w:fill="FFFFFF"/>
         </w:rPr>
         <w:t xml:space="preserve"> tiene traccia di quale memoria punta ogni registro per ogni ramo che potrebbe eventualmente essere eseguito, e nega gli accessi che potrebbero essere potenzialmente non sicuri.</w:t>
+      </w:r>
+    </w:p>
+    <w:p>
+      <w:pPr>
+        <w:pStyle w:val="NormaleWeb"/>
+        <w:shd w:val="clear" w:color="auto" w:fill="FFFFFF"/>
+        <w:spacing w:before="0" w:beforeAutospacing="0"/>
+        <w:rPr>
+          <w:rFonts w:asciiTheme="minorHAnsi" w:hAnsiTheme="minorHAnsi" w:cstheme="minorHAnsi"/>
+          <w:color w:val="171717"/>
+          <w:sz w:val="22"/>
+          <w:szCs w:val="22"/>
+        </w:rPr>
+      </w:pPr>
+      <w:r>
+        <w:rPr>
+          <w:rFonts w:ascii="Arial" w:hAnsi="Arial" w:cs="Arial"/>
+          <w:color w:val="171717"/>
+          <w:sz w:val="30"/>
+          <w:szCs w:val="30"/>
+          <w:shd w:val="clear" w:color="auto" w:fill="FFFFFF"/>
+        </w:rPr>
+        <w:t>Il verificatore diventa sempre più intelligente con </w:t>
+      </w:r>
+      <w:r>
+        <w:rPr>
+          <w:rFonts w:ascii="Arial" w:hAnsi="Arial" w:cs="Arial"/>
+          <w:sz w:val="30"/>
+          <w:szCs w:val="30"/>
+          <w:shd w:val="clear" w:color="auto" w:fill="FFFFFF"/>
+        </w:rPr>
+        <w:t>ogni nuova versione del kernel</w:t>
+      </w:r>
+      <w:r>
+        <w:rPr>
+          <w:rFonts w:ascii="Arial" w:hAnsi="Arial" w:cs="Arial"/>
+          <w:color w:val="171717"/>
+          <w:sz w:val="30"/>
+          <w:szCs w:val="30"/>
+          <w:shd w:val="clear" w:color="auto" w:fill="FFFFFF"/>
+        </w:rPr>
+        <w:t xml:space="preserve"> , semplificando la vita degli sviluppatori di programmi </w:t>
+      </w:r>
+      <w:proofErr w:type="spellStart"/>
+      <w:r>
+        <w:rPr>
+          <w:rFonts w:ascii="Arial" w:hAnsi="Arial" w:cs="Arial"/>
+          <w:color w:val="171717"/>
+          <w:sz w:val="30"/>
+          <w:szCs w:val="30"/>
+          <w:shd w:val="clear" w:color="auto" w:fill="FFFFFF"/>
+        </w:rPr>
+        <w:t>eBPF</w:t>
+      </w:r>
+      <w:proofErr w:type="spellEnd"/>
+      <w:r>
+        <w:rPr>
+          <w:rFonts w:ascii="Arial" w:hAnsi="Arial" w:cs="Arial"/>
+          <w:color w:val="171717"/>
+          <w:sz w:val="30"/>
+          <w:szCs w:val="30"/>
+          <w:shd w:val="clear" w:color="auto" w:fill="FFFFFF"/>
+        </w:rPr>
+        <w:t>.</w:t>
       </w:r>
     </w:p>
     <w:p>
@@ -4344,57 +4243,25 @@
           <w:color w:val="171717"/>
           <w:shd w:val="clear" w:color="auto" w:fill="FFFFFF"/>
         </w:rPr>
-        <w:t>I</w:t>
-      </w:r>
-      <w:r>
-        <w:rPr>
-          <w:rFonts w:cstheme="minorHAnsi"/>
-          <w:color w:val="171717"/>
-          <w:shd w:val="clear" w:color="auto" w:fill="FFFFFF"/>
-        </w:rPr>
-        <w:t xml:space="preserve">l verificatore </w:t>
-      </w:r>
-      <w:proofErr w:type="spellStart"/>
-      <w:r>
-        <w:rPr>
-          <w:rFonts w:cstheme="minorHAnsi"/>
-          <w:color w:val="171717"/>
-          <w:shd w:val="clear" w:color="auto" w:fill="FFFFFF"/>
-        </w:rPr>
-        <w:t>eBPF</w:t>
-      </w:r>
-      <w:proofErr w:type="spellEnd"/>
-      <w:r>
-        <w:rPr>
-          <w:rFonts w:cstheme="minorHAnsi"/>
-          <w:color w:val="171717"/>
-          <w:shd w:val="clear" w:color="auto" w:fill="FFFFFF"/>
-        </w:rPr>
-        <w:t xml:space="preserve"> </w:t>
-      </w:r>
-      <w:r>
-        <w:rPr>
-          <w:rFonts w:cstheme="minorHAnsi"/>
-          <w:color w:val="171717"/>
-          <w:shd w:val="clear" w:color="auto" w:fill="FFFFFF"/>
-        </w:rPr>
-        <w:t xml:space="preserve">di eseguire </w:t>
-      </w:r>
-      <w:r>
-        <w:rPr>
-          <w:rFonts w:cstheme="minorHAnsi"/>
-          <w:color w:val="171717"/>
-          <w:shd w:val="clear" w:color="auto" w:fill="FFFFFF"/>
-        </w:rPr>
-        <w:t xml:space="preserve">un accesso alla memoria non valido. La soluzione </w:t>
-      </w:r>
-      <w:r>
-        <w:rPr>
-          <w:rFonts w:cstheme="minorHAnsi"/>
-          <w:color w:val="171717"/>
-          <w:shd w:val="clear" w:color="auto" w:fill="FFFFFF"/>
-        </w:rPr>
-        <w:t xml:space="preserve">è </w:t>
+        <w:t xml:space="preserve">Il verificatore </w:t>
+      </w:r>
+      <w:proofErr w:type="spellStart"/>
+      <w:r>
+        <w:rPr>
+          <w:rFonts w:cstheme="minorHAnsi"/>
+          <w:color w:val="171717"/>
+          <w:shd w:val="clear" w:color="auto" w:fill="FFFFFF"/>
+        </w:rPr>
+        <w:t>eBPF</w:t>
+      </w:r>
+      <w:proofErr w:type="spellEnd"/>
+      <w:r>
+        <w:rPr>
+          <w:rFonts w:cstheme="minorHAnsi"/>
+          <w:color w:val="171717"/>
+          <w:shd w:val="clear" w:color="auto" w:fill="FFFFFF"/>
+        </w:rPr>
+        <w:t xml:space="preserve"> di eseguire un accesso alla memoria non valido. La soluzione è </w:t>
       </w:r>
       <w:proofErr w:type="spellStart"/>
       <w:r>
@@ -4412,15 +4279,7 @@
           <w:color w:val="171717"/>
           <w:shd w:val="clear" w:color="auto" w:fill="FFFFFF"/>
         </w:rPr>
-        <w:t xml:space="preserve"> correttamente la memoria potenzialmente non sicura usando un accesso controllato</w:t>
-      </w:r>
-      <w:r>
-        <w:rPr>
-          <w:rFonts w:cstheme="minorHAnsi"/>
-          <w:color w:val="171717"/>
-          <w:shd w:val="clear" w:color="auto" w:fill="FFFFFF"/>
-        </w:rPr>
-        <w:t>.</w:t>
+        <w:t xml:space="preserve"> correttamente la memoria potenzialmente non sicura usando un accesso controllato.</w:t>
       </w:r>
     </w:p>
     <w:p>
@@ -4468,11 +4327,1058 @@
         <w:shd w:val="clear" w:color="auto" w:fill="FFFFFF"/>
         <w:spacing w:before="100" w:beforeAutospacing="1" w:after="100" w:afterAutospacing="1" w:line="240" w:lineRule="auto"/>
         <w:rPr>
+          <w:rFonts w:cstheme="minorHAnsi"/>
+          <w:color w:val="171717"/>
+          <w:shd w:val="clear" w:color="auto" w:fill="FFFFFF"/>
+        </w:rPr>
+      </w:pPr>
+      <w:r>
+        <w:rPr>
           <w:rFonts w:eastAsia="Times New Roman" w:cstheme="minorHAnsi"/>
           <w:color w:val="171717"/>
           <w:kern w:val="0"/>
           <w:lang w:eastAsia="it-IT"/>
           <w14:ligatures w14:val="none"/>
+        </w:rPr>
+        <w:t xml:space="preserve">Un </w:t>
+      </w:r>
+      <w:proofErr w:type="spellStart"/>
+      <w:r>
+        <w:rPr>
+          <w:rFonts w:eastAsia="Times New Roman" w:cstheme="minorHAnsi"/>
+          <w:color w:val="171717"/>
+          <w:kern w:val="0"/>
+          <w:lang w:eastAsia="it-IT"/>
+          <w14:ligatures w14:val="none"/>
+        </w:rPr>
+        <w:t>helper</w:t>
+      </w:r>
+      <w:proofErr w:type="spellEnd"/>
+      <w:r>
+        <w:rPr>
+          <w:rFonts w:eastAsia="Times New Roman" w:cstheme="minorHAnsi"/>
+          <w:color w:val="171717"/>
+          <w:kern w:val="0"/>
+          <w:lang w:eastAsia="it-IT"/>
+          <w14:ligatures w14:val="none"/>
+        </w:rPr>
+        <w:t xml:space="preserve"> </w:t>
+      </w:r>
+      <w:proofErr w:type="spellStart"/>
+      <w:r>
+        <w:rPr>
+          <w:rFonts w:eastAsia="Times New Roman" w:cstheme="minorHAnsi"/>
+          <w:color w:val="171717"/>
+          <w:kern w:val="0"/>
+          <w:lang w:eastAsia="it-IT"/>
+          <w14:ligatures w14:val="none"/>
+        </w:rPr>
+        <w:t>eBPF</w:t>
+      </w:r>
+      <w:proofErr w:type="spellEnd"/>
+      <w:r>
+        <w:rPr>
+          <w:rFonts w:eastAsia="Times New Roman" w:cstheme="minorHAnsi"/>
+          <w:color w:val="171717"/>
+          <w:kern w:val="0"/>
+          <w:lang w:eastAsia="it-IT"/>
+          <w14:ligatures w14:val="none"/>
+        </w:rPr>
+        <w:t xml:space="preserve"> permette di </w:t>
+      </w:r>
+      <w:r>
+        <w:rPr>
+          <w:rFonts w:cstheme="minorHAnsi"/>
+          <w:color w:val="171717"/>
+          <w:shd w:val="clear" w:color="auto" w:fill="FFFFFF"/>
+        </w:rPr>
+        <w:t>eseguire un accesso controllato alla memoria.</w:t>
+      </w:r>
+    </w:p>
+    <w:p>
+      <w:pPr>
+        <w:shd w:val="clear" w:color="auto" w:fill="FFFFFF"/>
+        <w:spacing w:before="100" w:beforeAutospacing="1" w:after="100" w:afterAutospacing="1" w:line="240" w:lineRule="auto"/>
+        <w:rPr>
+          <w:rFonts w:cstheme="minorHAnsi"/>
+          <w:color w:val="171717"/>
+          <w:shd w:val="clear" w:color="auto" w:fill="FFFFFF"/>
+        </w:rPr>
+      </w:pPr>
+      <w:r>
+        <w:rPr>
+          <w:rFonts w:cstheme="minorHAnsi"/>
+          <w:color w:val="171717"/>
+          <w:shd w:val="clear" w:color="auto" w:fill="FFFFFF"/>
+        </w:rPr>
+        <w:t xml:space="preserve">Oltre all'ambiente di esecuzione virtuale standard, </w:t>
+      </w:r>
+      <w:proofErr w:type="spellStart"/>
+      <w:r>
+        <w:rPr>
+          <w:rFonts w:cstheme="minorHAnsi"/>
+          <w:color w:val="171717"/>
+          <w:shd w:val="clear" w:color="auto" w:fill="FFFFFF"/>
+        </w:rPr>
+        <w:t>eBPF</w:t>
+      </w:r>
+      <w:proofErr w:type="spellEnd"/>
+      <w:r>
+        <w:rPr>
+          <w:rFonts w:cstheme="minorHAnsi"/>
+          <w:color w:val="171717"/>
+          <w:shd w:val="clear" w:color="auto" w:fill="FFFFFF"/>
+        </w:rPr>
+        <w:t xml:space="preserve"> offre anche la possibilità di chiamare un insieme fisso di funzioni del kernel, chiamate </w:t>
+      </w:r>
+      <w:proofErr w:type="spellStart"/>
+      <w:r>
+        <w:rPr>
+          <w:rFonts w:cstheme="minorHAnsi"/>
+          <w:color w:val="171717"/>
+          <w:shd w:val="clear" w:color="auto" w:fill="FFFFFF"/>
+        </w:rPr>
+        <w:t>helper</w:t>
+      </w:r>
+      <w:proofErr w:type="spellEnd"/>
+      <w:r>
+        <w:rPr>
+          <w:rFonts w:cstheme="minorHAnsi"/>
+          <w:color w:val="171717"/>
+          <w:shd w:val="clear" w:color="auto" w:fill="FFFFFF"/>
+        </w:rPr>
+        <w:t xml:space="preserve"> </w:t>
+      </w:r>
+      <w:proofErr w:type="spellStart"/>
+      <w:r>
+        <w:rPr>
+          <w:rFonts w:cstheme="minorHAnsi"/>
+          <w:color w:val="171717"/>
+          <w:shd w:val="clear" w:color="auto" w:fill="FFFFFF"/>
+        </w:rPr>
+        <w:t>eBPF</w:t>
+      </w:r>
+      <w:proofErr w:type="spellEnd"/>
+      <w:r>
+        <w:rPr>
+          <w:rFonts w:cstheme="minorHAnsi"/>
+          <w:color w:val="171717"/>
+          <w:shd w:val="clear" w:color="auto" w:fill="FFFFFF"/>
+        </w:rPr>
+        <w:t xml:space="preserve">. Gli </w:t>
+      </w:r>
+      <w:proofErr w:type="spellStart"/>
+      <w:r>
+        <w:rPr>
+          <w:rFonts w:cstheme="minorHAnsi"/>
+          <w:color w:val="171717"/>
+          <w:shd w:val="clear" w:color="auto" w:fill="FFFFFF"/>
+        </w:rPr>
+        <w:t>helper</w:t>
+      </w:r>
+      <w:proofErr w:type="spellEnd"/>
+      <w:r>
+        <w:rPr>
+          <w:rFonts w:cstheme="minorHAnsi"/>
+          <w:color w:val="171717"/>
+          <w:shd w:val="clear" w:color="auto" w:fill="FFFFFF"/>
+        </w:rPr>
+        <w:t xml:space="preserve"> </w:t>
+      </w:r>
+      <w:proofErr w:type="spellStart"/>
+      <w:r>
+        <w:rPr>
+          <w:rFonts w:cstheme="minorHAnsi"/>
+          <w:color w:val="171717"/>
+          <w:shd w:val="clear" w:color="auto" w:fill="FFFFFF"/>
+        </w:rPr>
+        <w:t>eBPF</w:t>
+      </w:r>
+      <w:proofErr w:type="spellEnd"/>
+      <w:r>
+        <w:rPr>
+          <w:rFonts w:cstheme="minorHAnsi"/>
+          <w:color w:val="171717"/>
+          <w:shd w:val="clear" w:color="auto" w:fill="FFFFFF"/>
+        </w:rPr>
+        <w:t xml:space="preserve"> eseguono alcune operazioni per conto del programma </w:t>
+      </w:r>
+      <w:proofErr w:type="spellStart"/>
+      <w:r>
+        <w:rPr>
+          <w:rFonts w:cstheme="minorHAnsi"/>
+          <w:color w:val="171717"/>
+          <w:shd w:val="clear" w:color="auto" w:fill="FFFFFF"/>
+        </w:rPr>
+        <w:t>eBPF</w:t>
+      </w:r>
+      <w:proofErr w:type="spellEnd"/>
+      <w:r>
+        <w:rPr>
+          <w:rFonts w:cstheme="minorHAnsi"/>
+          <w:color w:val="171717"/>
+          <w:shd w:val="clear" w:color="auto" w:fill="FFFFFF"/>
+        </w:rPr>
+        <w:t>, in modo nativo. Queste funzioni sono implementate all'interno del kernel in C, e sono quindi codificate e fanno parte dell'ABI del kernel.</w:t>
+      </w:r>
+    </w:p>
+    <w:p>
+      <w:pPr>
+        <w:shd w:val="clear" w:color="auto" w:fill="FFFFFF"/>
+        <w:spacing w:before="100" w:beforeAutospacing="1" w:after="100" w:afterAutospacing="1" w:line="240" w:lineRule="auto"/>
+        <w:rPr>
+          <w:rFonts w:cstheme="minorHAnsi"/>
+          <w:color w:val="171717"/>
+          <w:shd w:val="clear" w:color="auto" w:fill="FFFFFF"/>
+        </w:rPr>
+      </w:pPr>
+      <w:r>
+        <w:rPr>
+          <w:rFonts w:cstheme="minorHAnsi"/>
+          <w:color w:val="171717"/>
+          <w:shd w:val="clear" w:color="auto" w:fill="FFFFFF"/>
+        </w:rPr>
+        <w:t xml:space="preserve">Ogni </w:t>
+      </w:r>
+      <w:proofErr w:type="spellStart"/>
+      <w:r>
+        <w:rPr>
+          <w:rFonts w:cstheme="minorHAnsi"/>
+          <w:color w:val="171717"/>
+          <w:shd w:val="clear" w:color="auto" w:fill="FFFFFF"/>
+        </w:rPr>
+        <w:t>helper</w:t>
+      </w:r>
+      <w:proofErr w:type="spellEnd"/>
+      <w:r>
+        <w:rPr>
+          <w:rFonts w:cstheme="minorHAnsi"/>
+          <w:color w:val="171717"/>
+          <w:shd w:val="clear" w:color="auto" w:fill="FFFFFF"/>
+        </w:rPr>
+        <w:t xml:space="preserve"> </w:t>
+      </w:r>
+      <w:proofErr w:type="spellStart"/>
+      <w:r>
+        <w:rPr>
+          <w:rFonts w:cstheme="minorHAnsi"/>
+          <w:color w:val="171717"/>
+          <w:shd w:val="clear" w:color="auto" w:fill="FFFFFF"/>
+        </w:rPr>
+        <w:t>eBPF</w:t>
+      </w:r>
+      <w:proofErr w:type="spellEnd"/>
+      <w:r>
+        <w:rPr>
+          <w:rFonts w:cstheme="minorHAnsi"/>
+          <w:color w:val="171717"/>
+          <w:shd w:val="clear" w:color="auto" w:fill="FFFFFF"/>
+        </w:rPr>
+        <w:t xml:space="preserve"> è identificato da un numero intero univoco che è “set in stone” nel kernel ABI tramite </w:t>
+      </w:r>
+      <w:proofErr w:type="spellStart"/>
+      <w:r>
+        <w:rPr>
+          <w:rFonts w:cstheme="minorHAnsi"/>
+          <w:shd w:val="clear" w:color="auto" w:fill="FFFFFF"/>
+        </w:rPr>
+        <w:t>enum</w:t>
+      </w:r>
+      <w:proofErr w:type="spellEnd"/>
+      <w:r>
+        <w:rPr>
+          <w:rFonts w:cstheme="minorHAnsi"/>
+        </w:rPr>
+        <w:t>.</w:t>
+      </w:r>
+    </w:p>
+    <w:p>
+      <w:pPr>
+        <w:shd w:val="clear" w:color="auto" w:fill="FFFFFF"/>
+        <w:spacing w:before="100" w:beforeAutospacing="1" w:after="100" w:afterAutospacing="1" w:line="240" w:lineRule="auto"/>
+        <w:rPr>
+          <w:rFonts w:cstheme="minorHAnsi"/>
+          <w:color w:val="171717"/>
+          <w:shd w:val="clear" w:color="auto" w:fill="FFFFFF"/>
+        </w:rPr>
+      </w:pPr>
+      <w:r>
+        <w:rPr>
+          <w:rFonts w:cstheme="minorHAnsi"/>
+          <w:color w:val="171717"/>
+          <w:shd w:val="clear" w:color="auto" w:fill="FFFFFF"/>
+        </w:rPr>
+        <w:t xml:space="preserve">La convenzione di chiamata </w:t>
+      </w:r>
+      <w:proofErr w:type="spellStart"/>
+      <w:r>
+        <w:rPr>
+          <w:rFonts w:cstheme="minorHAnsi"/>
+          <w:color w:val="171717"/>
+          <w:shd w:val="clear" w:color="auto" w:fill="FFFFFF"/>
+        </w:rPr>
+        <w:t>eBPF</w:t>
+      </w:r>
+      <w:proofErr w:type="spellEnd"/>
+      <w:r>
+        <w:rPr>
+          <w:rFonts w:cstheme="minorHAnsi"/>
+          <w:color w:val="171717"/>
+          <w:shd w:val="clear" w:color="auto" w:fill="FFFFFF"/>
+        </w:rPr>
+        <w:t xml:space="preserve"> impone che gli argomenti a una funzione </w:t>
+      </w:r>
+      <w:proofErr w:type="spellStart"/>
+      <w:r>
+        <w:rPr>
+          <w:rFonts w:cstheme="minorHAnsi"/>
+          <w:color w:val="171717"/>
+          <w:shd w:val="clear" w:color="auto" w:fill="FFFFFF"/>
+        </w:rPr>
+        <w:t>helper</w:t>
+      </w:r>
+      <w:proofErr w:type="spellEnd"/>
+      <w:r>
+        <w:rPr>
+          <w:rFonts w:cstheme="minorHAnsi"/>
+          <w:color w:val="171717"/>
+          <w:shd w:val="clear" w:color="auto" w:fill="FFFFFF"/>
+        </w:rPr>
+        <w:t xml:space="preserve"> debbano essere passati utilizzando i registri R1-R5, in sequenza.</w:t>
+      </w:r>
+    </w:p>
+    <w:p>
+      <w:pPr>
+        <w:shd w:val="clear" w:color="auto" w:fill="FFFFFF"/>
+        <w:spacing w:before="100" w:beforeAutospacing="1" w:after="100" w:afterAutospacing="1" w:line="240" w:lineRule="auto"/>
+        <w:rPr>
+          <w:rFonts w:cstheme="minorHAnsi"/>
+          <w:color w:val="171717"/>
+          <w:shd w:val="clear" w:color="auto" w:fill="FFFFFF"/>
+        </w:rPr>
+      </w:pPr>
+      <w:r>
+        <w:rPr>
+          <w:rFonts w:cstheme="minorHAnsi"/>
+          <w:color w:val="171717"/>
+          <w:shd w:val="clear" w:color="auto" w:fill="FFFFFF"/>
+        </w:rPr>
+        <w:t xml:space="preserve">R10 è un registro speciale ed è inizializzato dalla macchina virtuale automaticamente al “frame pointer” del programma </w:t>
+      </w:r>
+      <w:proofErr w:type="spellStart"/>
+      <w:r>
+        <w:rPr>
+          <w:rFonts w:cstheme="minorHAnsi"/>
+          <w:color w:val="171717"/>
+          <w:shd w:val="clear" w:color="auto" w:fill="FFFFFF"/>
+        </w:rPr>
+        <w:t>eBPF</w:t>
+      </w:r>
+      <w:proofErr w:type="spellEnd"/>
+      <w:r>
+        <w:rPr>
+          <w:rFonts w:cstheme="minorHAnsi"/>
+          <w:color w:val="171717"/>
+          <w:shd w:val="clear" w:color="auto" w:fill="FFFFFF"/>
+        </w:rPr>
+        <w:t xml:space="preserve">. Indica la parte superiore dello </w:t>
+      </w:r>
+      <w:proofErr w:type="spellStart"/>
+      <w:r>
+        <w:rPr>
+          <w:rFonts w:cstheme="minorHAnsi"/>
+          <w:color w:val="171717"/>
+          <w:shd w:val="clear" w:color="auto" w:fill="FFFFFF"/>
+        </w:rPr>
+        <w:t>stack</w:t>
+      </w:r>
+      <w:proofErr w:type="spellEnd"/>
+      <w:r>
+        <w:rPr>
+          <w:rFonts w:cstheme="minorHAnsi"/>
+          <w:color w:val="171717"/>
+          <w:shd w:val="clear" w:color="auto" w:fill="FFFFFF"/>
+        </w:rPr>
+        <w:t xml:space="preserve"> che il programma </w:t>
+      </w:r>
+      <w:proofErr w:type="spellStart"/>
+      <w:r>
+        <w:rPr>
+          <w:rFonts w:cstheme="minorHAnsi"/>
+          <w:color w:val="171717"/>
+          <w:shd w:val="clear" w:color="auto" w:fill="FFFFFF"/>
+        </w:rPr>
+        <w:t>eBPF</w:t>
+      </w:r>
+      <w:proofErr w:type="spellEnd"/>
+      <w:r>
+        <w:rPr>
+          <w:rFonts w:cstheme="minorHAnsi"/>
+          <w:color w:val="171717"/>
+          <w:shd w:val="clear" w:color="auto" w:fill="FFFFFF"/>
+        </w:rPr>
+        <w:t xml:space="preserve"> può utilizzare per memorizzare le variabili locali. Lo </w:t>
+      </w:r>
+      <w:proofErr w:type="spellStart"/>
+      <w:r>
+        <w:rPr>
+          <w:rFonts w:cstheme="minorHAnsi"/>
+          <w:color w:val="171717"/>
+          <w:shd w:val="clear" w:color="auto" w:fill="FFFFFF"/>
+        </w:rPr>
+        <w:t>stack</w:t>
+      </w:r>
+      <w:proofErr w:type="spellEnd"/>
+      <w:r>
+        <w:rPr>
+          <w:rFonts w:cstheme="minorHAnsi"/>
+          <w:color w:val="171717"/>
+          <w:shd w:val="clear" w:color="auto" w:fill="FFFFFF"/>
+        </w:rPr>
+        <w:t xml:space="preserve"> ha una dimensione limitata a 512 byte.</w:t>
+      </w:r>
+    </w:p>
+    <w:p>
+      <w:pPr>
+        <w:shd w:val="clear" w:color="auto" w:fill="FFFFFF"/>
+        <w:spacing w:before="100" w:beforeAutospacing="1" w:after="100" w:afterAutospacing="1" w:line="240" w:lineRule="auto"/>
+        <w:rPr>
+          <w:rFonts w:cstheme="minorHAnsi"/>
+          <w:color w:val="171717"/>
+          <w:shd w:val="clear" w:color="auto" w:fill="FFFFFF"/>
+        </w:rPr>
+      </w:pPr>
+      <w:r>
+        <w:rPr>
+          <w:rFonts w:cstheme="minorHAnsi"/>
+          <w:color w:val="171717"/>
+          <w:shd w:val="clear" w:color="auto" w:fill="FFFFFF"/>
+        </w:rPr>
+        <w:t xml:space="preserve">Lo </w:t>
+      </w:r>
+      <w:proofErr w:type="spellStart"/>
+      <w:r>
+        <w:rPr>
+          <w:rFonts w:cstheme="minorHAnsi"/>
+          <w:color w:val="171717"/>
+          <w:shd w:val="clear" w:color="auto" w:fill="FFFFFF"/>
+        </w:rPr>
+        <w:t>stack</w:t>
+      </w:r>
+      <w:proofErr w:type="spellEnd"/>
+      <w:r>
+        <w:rPr>
+          <w:rFonts w:cstheme="minorHAnsi"/>
+          <w:color w:val="171717"/>
+          <w:shd w:val="clear" w:color="auto" w:fill="FFFFFF"/>
+        </w:rPr>
+        <w:t xml:space="preserve"> che ci fornisce l'ambiente virtuale </w:t>
+      </w:r>
+      <w:proofErr w:type="spellStart"/>
+      <w:r>
+        <w:rPr>
+          <w:rFonts w:cstheme="minorHAnsi"/>
+          <w:color w:val="171717"/>
+          <w:shd w:val="clear" w:color="auto" w:fill="FFFFFF"/>
+        </w:rPr>
+        <w:t>eBPF</w:t>
+      </w:r>
+      <w:proofErr w:type="spellEnd"/>
+      <w:r>
+        <w:rPr>
+          <w:rFonts w:cstheme="minorHAnsi"/>
+          <w:color w:val="171717"/>
+          <w:shd w:val="clear" w:color="auto" w:fill="FFFFFF"/>
+        </w:rPr>
+        <w:t xml:space="preserve"> è di soli 512 byte. Riservare una variabile di dimensione maggiore su di esso causerebbe sicuramente una violazione dello </w:t>
+      </w:r>
+      <w:proofErr w:type="spellStart"/>
+      <w:r>
+        <w:rPr>
+          <w:rFonts w:cstheme="minorHAnsi"/>
+          <w:color w:val="171717"/>
+          <w:shd w:val="clear" w:color="auto" w:fill="FFFFFF"/>
+        </w:rPr>
+        <w:t>stack</w:t>
+      </w:r>
+      <w:proofErr w:type="spellEnd"/>
+      <w:r>
+        <w:rPr>
+          <w:rFonts w:cstheme="minorHAnsi"/>
+          <w:color w:val="171717"/>
+          <w:shd w:val="clear" w:color="auto" w:fill="FFFFFF"/>
+        </w:rPr>
+        <w:t xml:space="preserve">. E, sicuramente si sovrascriverebbe altra memoria del kernel se il programma dovesse essere eseguito, quindi è un'operazione non sicura. Se il compilatore non dovesse rilevare questa cosa, il verificatore </w:t>
+      </w:r>
+      <w:proofErr w:type="spellStart"/>
+      <w:r>
+        <w:rPr>
+          <w:rFonts w:cstheme="minorHAnsi"/>
+          <w:color w:val="171717"/>
+          <w:shd w:val="clear" w:color="auto" w:fill="FFFFFF"/>
+        </w:rPr>
+        <w:t>eBPF</w:t>
+      </w:r>
+      <w:proofErr w:type="spellEnd"/>
+      <w:r>
+        <w:rPr>
+          <w:rFonts w:cstheme="minorHAnsi"/>
+          <w:color w:val="171717"/>
+          <w:shd w:val="clear" w:color="auto" w:fill="FFFFFF"/>
+        </w:rPr>
+        <w:t xml:space="preserve"> avrebbe rilevato tale condizione e avrebbe impedito il caricamento del programma.</w:t>
+      </w:r>
+    </w:p>
+    <w:p>
+      <w:pPr>
+        <w:pStyle w:val="Paragrafoelenco"/>
+        <w:numPr>
+          <w:ilvl w:val="0"/>
+          <w:numId w:val="1"/>
+        </w:numPr>
+        <w:shd w:val="clear" w:color="auto" w:fill="FFFFFF"/>
+        <w:spacing w:before="100" w:beforeAutospacing="1" w:after="100" w:afterAutospacing="1" w:line="240" w:lineRule="auto"/>
+        <w:rPr>
+          <w:rFonts w:eastAsia="Times New Roman" w:cstheme="minorHAnsi"/>
+          <w:color w:val="171717"/>
+          <w:kern w:val="0"/>
+          <w:lang w:eastAsia="it-IT"/>
+          <w14:ligatures w14:val="none"/>
+        </w:rPr>
+      </w:pPr>
+      <w:proofErr w:type="spellStart"/>
+      <w:r>
+        <w:rPr>
+          <w:rFonts w:eastAsia="Times New Roman" w:cstheme="minorHAnsi"/>
+          <w:color w:val="171717"/>
+          <w:kern w:val="0"/>
+          <w:lang w:eastAsia="it-IT"/>
+          <w14:ligatures w14:val="none"/>
+        </w:rPr>
+        <w:t>Ebpf</w:t>
+      </w:r>
+      <w:proofErr w:type="spellEnd"/>
+      <w:r>
+        <w:rPr>
+          <w:rFonts w:eastAsia="Times New Roman" w:cstheme="minorHAnsi"/>
+          <w:color w:val="171717"/>
+          <w:kern w:val="0"/>
+          <w:lang w:eastAsia="it-IT"/>
+          <w14:ligatures w14:val="none"/>
+        </w:rPr>
+        <w:t xml:space="preserve"> </w:t>
+      </w:r>
+      <w:proofErr w:type="spellStart"/>
+      <w:r>
+        <w:rPr>
+          <w:rFonts w:eastAsia="Times New Roman" w:cstheme="minorHAnsi"/>
+          <w:color w:val="171717"/>
+          <w:kern w:val="0"/>
+          <w:lang w:eastAsia="it-IT"/>
+          <w14:ligatures w14:val="none"/>
+        </w:rPr>
+        <w:t>maps</w:t>
+      </w:r>
+      <w:proofErr w:type="spellEnd"/>
+    </w:p>
+    <w:p>
+      <w:pPr>
+        <w:shd w:val="clear" w:color="auto" w:fill="FFFFFF"/>
+        <w:spacing w:before="100" w:beforeAutospacing="1" w:after="100" w:afterAutospacing="1" w:line="240" w:lineRule="auto"/>
+        <w:rPr>
+          <w:rFonts w:ascii="Arial" w:hAnsi="Arial" w:cs="Arial"/>
+          <w:color w:val="171717"/>
+          <w:sz w:val="30"/>
+          <w:szCs w:val="30"/>
+          <w:shd w:val="clear" w:color="auto" w:fill="FFFFFF"/>
+        </w:rPr>
+      </w:pPr>
+      <w:r>
+        <w:rPr>
+          <w:rFonts w:ascii="Arial" w:hAnsi="Arial" w:cs="Arial"/>
+          <w:color w:val="171717"/>
+          <w:sz w:val="30"/>
+          <w:szCs w:val="30"/>
+          <w:shd w:val="clear" w:color="auto" w:fill="FFFFFF"/>
+        </w:rPr>
+        <w:t xml:space="preserve">Bisogna archiviare i dati in una posizione diversa, fuori dallo </w:t>
+      </w:r>
+      <w:proofErr w:type="spellStart"/>
+      <w:r>
+        <w:rPr>
+          <w:rFonts w:ascii="Arial" w:hAnsi="Arial" w:cs="Arial"/>
+          <w:color w:val="171717"/>
+          <w:sz w:val="30"/>
+          <w:szCs w:val="30"/>
+          <w:shd w:val="clear" w:color="auto" w:fill="FFFFFF"/>
+        </w:rPr>
+        <w:t>stack</w:t>
+      </w:r>
+      <w:proofErr w:type="spellEnd"/>
+      <w:r>
+        <w:rPr>
+          <w:rFonts w:ascii="Arial" w:hAnsi="Arial" w:cs="Arial"/>
+          <w:color w:val="171717"/>
+          <w:sz w:val="30"/>
+          <w:szCs w:val="30"/>
+          <w:shd w:val="clear" w:color="auto" w:fill="FFFFFF"/>
+        </w:rPr>
+        <w:t xml:space="preserve">. L'ambiente virtuale </w:t>
+      </w:r>
+      <w:proofErr w:type="spellStart"/>
+      <w:r>
+        <w:rPr>
+          <w:rFonts w:ascii="Arial" w:hAnsi="Arial" w:cs="Arial"/>
+          <w:color w:val="171717"/>
+          <w:sz w:val="30"/>
+          <w:szCs w:val="30"/>
+          <w:shd w:val="clear" w:color="auto" w:fill="FFFFFF"/>
+        </w:rPr>
+        <w:t>eBPF</w:t>
+      </w:r>
+      <w:proofErr w:type="spellEnd"/>
+      <w:r>
+        <w:rPr>
+          <w:rFonts w:ascii="Arial" w:hAnsi="Arial" w:cs="Arial"/>
+          <w:color w:val="171717"/>
+          <w:sz w:val="30"/>
+          <w:szCs w:val="30"/>
+          <w:shd w:val="clear" w:color="auto" w:fill="FFFFFF"/>
+        </w:rPr>
+        <w:t xml:space="preserve"> non ci fornisce la possibilità di allocare memoria esterna o utilizzare variabili globali come faremmo in un normale programma utente/kernel C. Tuttavia, </w:t>
+      </w:r>
+      <w:r>
+        <w:rPr>
+          <w:rFonts w:ascii="Arial" w:hAnsi="Arial" w:cs="Arial"/>
+          <w:color w:val="171717"/>
+          <w:sz w:val="30"/>
+          <w:szCs w:val="30"/>
+          <w:shd w:val="clear" w:color="auto" w:fill="FFFFFF"/>
+        </w:rPr>
+        <w:t>si ha</w:t>
+      </w:r>
+      <w:r>
+        <w:rPr>
+          <w:rFonts w:ascii="Arial" w:hAnsi="Arial" w:cs="Arial"/>
+          <w:color w:val="171717"/>
+          <w:sz w:val="30"/>
+          <w:szCs w:val="30"/>
+          <w:shd w:val="clear" w:color="auto" w:fill="FFFFFF"/>
+        </w:rPr>
+        <w:t xml:space="preserve"> la possibilità di utilizzare le mappe </w:t>
+      </w:r>
+      <w:proofErr w:type="spellStart"/>
+      <w:r>
+        <w:rPr>
+          <w:rFonts w:ascii="Arial" w:hAnsi="Arial" w:cs="Arial"/>
+          <w:color w:val="171717"/>
+          <w:sz w:val="30"/>
+          <w:szCs w:val="30"/>
+          <w:shd w:val="clear" w:color="auto" w:fill="FFFFFF"/>
+        </w:rPr>
+        <w:t>eBPF</w:t>
+      </w:r>
+      <w:proofErr w:type="spellEnd"/>
+      <w:r>
+        <w:rPr>
+          <w:rFonts w:ascii="Arial" w:hAnsi="Arial" w:cs="Arial"/>
+          <w:color w:val="171717"/>
+          <w:sz w:val="30"/>
+          <w:szCs w:val="30"/>
+          <w:shd w:val="clear" w:color="auto" w:fill="FFFFFF"/>
+        </w:rPr>
+        <w:t xml:space="preserve">. Le mappe </w:t>
+      </w:r>
+      <w:proofErr w:type="spellStart"/>
+      <w:r>
+        <w:rPr>
+          <w:rFonts w:ascii="Arial" w:hAnsi="Arial" w:cs="Arial"/>
+          <w:color w:val="171717"/>
+          <w:sz w:val="30"/>
+          <w:szCs w:val="30"/>
+          <w:shd w:val="clear" w:color="auto" w:fill="FFFFFF"/>
+        </w:rPr>
+        <w:t>eBPF</w:t>
+      </w:r>
+      <w:proofErr w:type="spellEnd"/>
+      <w:r>
+        <w:rPr>
+          <w:rFonts w:ascii="Arial" w:hAnsi="Arial" w:cs="Arial"/>
+          <w:color w:val="171717"/>
+          <w:sz w:val="30"/>
+          <w:szCs w:val="30"/>
+          <w:shd w:val="clear" w:color="auto" w:fill="FFFFFF"/>
+        </w:rPr>
+        <w:t xml:space="preserve"> sono strutture di dati chiave/valore accessibili dal programma </w:t>
+      </w:r>
+      <w:proofErr w:type="spellStart"/>
+      <w:r>
+        <w:rPr>
+          <w:rFonts w:ascii="Arial" w:hAnsi="Arial" w:cs="Arial"/>
+          <w:color w:val="171717"/>
+          <w:sz w:val="30"/>
+          <w:szCs w:val="30"/>
+          <w:shd w:val="clear" w:color="auto" w:fill="FFFFFF"/>
+        </w:rPr>
+        <w:t>eBPF</w:t>
+      </w:r>
+      <w:proofErr w:type="spellEnd"/>
+      <w:r>
+        <w:rPr>
+          <w:rFonts w:ascii="Arial" w:hAnsi="Arial" w:cs="Arial"/>
+          <w:color w:val="171717"/>
+          <w:sz w:val="30"/>
+          <w:szCs w:val="30"/>
+          <w:shd w:val="clear" w:color="auto" w:fill="FFFFFF"/>
+        </w:rPr>
+        <w:t xml:space="preserve"> tramite un set aggiuntivo di </w:t>
+      </w:r>
+      <w:proofErr w:type="spellStart"/>
+      <w:r>
+        <w:rPr>
+          <w:rFonts w:ascii="Arial" w:hAnsi="Arial" w:cs="Arial"/>
+          <w:color w:val="171717"/>
+          <w:sz w:val="30"/>
+          <w:szCs w:val="30"/>
+          <w:shd w:val="clear" w:color="auto" w:fill="FFFFFF"/>
+        </w:rPr>
+        <w:t>helper</w:t>
+      </w:r>
+      <w:proofErr w:type="spellEnd"/>
+      <w:r>
+        <w:rPr>
+          <w:rFonts w:ascii="Arial" w:hAnsi="Arial" w:cs="Arial"/>
+          <w:color w:val="171717"/>
+          <w:sz w:val="30"/>
+          <w:szCs w:val="30"/>
+          <w:shd w:val="clear" w:color="auto" w:fill="FFFFFF"/>
+        </w:rPr>
+        <w:t xml:space="preserve"> e sono persistenti tra le invocazioni. Il kernel offre diversi tipi di mappe (tabelle hash, array e altro).</w:t>
+      </w:r>
+      <w:r>
+        <w:rPr>
+          <w:rFonts w:ascii="Arial" w:hAnsi="Arial" w:cs="Arial"/>
+          <w:color w:val="171717"/>
+          <w:sz w:val="30"/>
+          <w:szCs w:val="30"/>
+          <w:shd w:val="clear" w:color="auto" w:fill="FFFFFF"/>
+        </w:rPr>
+        <w:t xml:space="preserve"> </w:t>
+      </w:r>
+      <w:r>
+        <w:rPr>
+          <w:rFonts w:ascii="Arial" w:hAnsi="Arial" w:cs="Arial"/>
+          <w:color w:val="171717"/>
+          <w:sz w:val="30"/>
+          <w:szCs w:val="30"/>
+          <w:shd w:val="clear" w:color="auto" w:fill="FFFFFF"/>
+        </w:rPr>
+        <w:t xml:space="preserve">In questo modo ogni invocazione del programma </w:t>
+      </w:r>
+      <w:proofErr w:type="spellStart"/>
+      <w:r>
+        <w:rPr>
+          <w:rFonts w:ascii="Arial" w:hAnsi="Arial" w:cs="Arial"/>
+          <w:color w:val="171717"/>
+          <w:sz w:val="30"/>
+          <w:szCs w:val="30"/>
+          <w:shd w:val="clear" w:color="auto" w:fill="FFFFFF"/>
+        </w:rPr>
+        <w:t>eBPF</w:t>
+      </w:r>
+      <w:proofErr w:type="spellEnd"/>
+      <w:r>
+        <w:rPr>
+          <w:rFonts w:ascii="Arial" w:hAnsi="Arial" w:cs="Arial"/>
+          <w:color w:val="171717"/>
+          <w:sz w:val="30"/>
+          <w:szCs w:val="30"/>
+          <w:shd w:val="clear" w:color="auto" w:fill="FFFFFF"/>
+        </w:rPr>
+        <w:t xml:space="preserve"> avrà un proprio slot della mappa utilizzabile per tutta la durata del programma. Poiché i programmi </w:t>
+      </w:r>
+      <w:proofErr w:type="spellStart"/>
+      <w:r>
+        <w:rPr>
+          <w:rFonts w:ascii="Arial" w:hAnsi="Arial" w:cs="Arial"/>
+          <w:color w:val="171717"/>
+          <w:sz w:val="30"/>
+          <w:szCs w:val="30"/>
+          <w:shd w:val="clear" w:color="auto" w:fill="FFFFFF"/>
+        </w:rPr>
+        <w:t>eBPF</w:t>
+      </w:r>
+      <w:proofErr w:type="spellEnd"/>
+      <w:r>
+        <w:rPr>
+          <w:rFonts w:ascii="Arial" w:hAnsi="Arial" w:cs="Arial"/>
+          <w:color w:val="171717"/>
+          <w:sz w:val="30"/>
+          <w:szCs w:val="30"/>
+          <w:shd w:val="clear" w:color="auto" w:fill="FFFFFF"/>
+        </w:rPr>
+        <w:t xml:space="preserve"> non vengono mai anticipati durante la loro esecuzione, archiviarli in una mappa per CPU è sicuro e non può mai portare a race </w:t>
+      </w:r>
+      <w:proofErr w:type="spellStart"/>
+      <w:r>
+        <w:rPr>
+          <w:rFonts w:ascii="Arial" w:hAnsi="Arial" w:cs="Arial"/>
+          <w:color w:val="171717"/>
+          <w:sz w:val="30"/>
+          <w:szCs w:val="30"/>
+          <w:shd w:val="clear" w:color="auto" w:fill="FFFFFF"/>
+        </w:rPr>
+        <w:t>condition</w:t>
+      </w:r>
+      <w:proofErr w:type="spellEnd"/>
+      <w:r>
+        <w:rPr>
+          <w:rFonts w:ascii="Arial" w:hAnsi="Arial" w:cs="Arial"/>
+          <w:color w:val="171717"/>
+          <w:sz w:val="30"/>
+          <w:szCs w:val="30"/>
+          <w:shd w:val="clear" w:color="auto" w:fill="FFFFFF"/>
+        </w:rPr>
+        <w:t xml:space="preserve"> o</w:t>
+      </w:r>
+      <w:r>
+        <w:rPr>
+          <w:rFonts w:ascii="Arial" w:hAnsi="Arial" w:cs="Arial"/>
+          <w:color w:val="171717"/>
+          <w:sz w:val="30"/>
+          <w:szCs w:val="30"/>
+          <w:shd w:val="clear" w:color="auto" w:fill="FFFFFF"/>
+        </w:rPr>
+        <w:t xml:space="preserve"> </w:t>
+      </w:r>
+      <w:proofErr w:type="spellStart"/>
+      <w:r>
+        <w:rPr>
+          <w:rFonts w:ascii="Arial" w:hAnsi="Arial" w:cs="Arial"/>
+          <w:color w:val="171717"/>
+          <w:sz w:val="30"/>
+          <w:szCs w:val="30"/>
+          <w:shd w:val="clear" w:color="auto" w:fill="FFFFFF"/>
+        </w:rPr>
+        <w:t>corrupted</w:t>
+      </w:r>
+      <w:proofErr w:type="spellEnd"/>
+      <w:r>
+        <w:rPr>
+          <w:rFonts w:ascii="Arial" w:hAnsi="Arial" w:cs="Arial"/>
+          <w:color w:val="171717"/>
+          <w:sz w:val="30"/>
+          <w:szCs w:val="30"/>
+          <w:shd w:val="clear" w:color="auto" w:fill="FFFFFF"/>
+        </w:rPr>
+        <w:t xml:space="preserve"> data</w:t>
+      </w:r>
+      <w:r>
+        <w:rPr>
+          <w:rFonts w:ascii="Arial" w:hAnsi="Arial" w:cs="Arial"/>
+          <w:color w:val="171717"/>
+          <w:sz w:val="30"/>
+          <w:szCs w:val="30"/>
+          <w:shd w:val="clear" w:color="auto" w:fill="FFFFFF"/>
+        </w:rPr>
+        <w:t>.</w:t>
+      </w:r>
+    </w:p>
+    <w:p>
+      <w:pPr>
+        <w:shd w:val="clear" w:color="auto" w:fill="FFFFFF"/>
+        <w:spacing w:before="100" w:beforeAutospacing="1" w:after="100" w:afterAutospacing="1" w:line="240" w:lineRule="auto"/>
+        <w:rPr>
+          <w:rFonts w:ascii="Arial" w:hAnsi="Arial" w:cs="Arial"/>
+          <w:color w:val="171717"/>
+          <w:sz w:val="30"/>
+          <w:szCs w:val="30"/>
+          <w:shd w:val="clear" w:color="auto" w:fill="FFFFFF"/>
+        </w:rPr>
+      </w:pPr>
+      <w:r>
+        <w:rPr>
+          <w:rFonts w:ascii="Arial" w:hAnsi="Arial" w:cs="Arial"/>
+          <w:color w:val="171717"/>
+          <w:sz w:val="30"/>
+          <w:szCs w:val="30"/>
+          <w:shd w:val="clear" w:color="auto" w:fill="FFFFFF"/>
+        </w:rPr>
+        <w:t xml:space="preserve">La definizione delle mappe va in una sezione ELF separata (generalmente all’inizio del programma) in modo che il caricatore </w:t>
+      </w:r>
+      <w:proofErr w:type="spellStart"/>
+      <w:r>
+        <w:rPr>
+          <w:rFonts w:ascii="Arial" w:hAnsi="Arial" w:cs="Arial"/>
+          <w:color w:val="171717"/>
+          <w:sz w:val="30"/>
+          <w:szCs w:val="30"/>
+          <w:shd w:val="clear" w:color="auto" w:fill="FFFFFF"/>
+        </w:rPr>
+        <w:t>eBPF</w:t>
+      </w:r>
+      <w:proofErr w:type="spellEnd"/>
+      <w:r>
+        <w:rPr>
+          <w:rFonts w:ascii="Arial" w:hAnsi="Arial" w:cs="Arial"/>
+          <w:color w:val="171717"/>
+          <w:sz w:val="30"/>
+          <w:szCs w:val="30"/>
+          <w:shd w:val="clear" w:color="auto" w:fill="FFFFFF"/>
+        </w:rPr>
+        <w:t xml:space="preserve"> possa rilevarla correttamente e configurarla (questo accade anche con la chiamata di sistema </w:t>
+      </w:r>
+      <w:proofErr w:type="spellStart"/>
+      <w:r>
+        <w:rPr>
+          <w:rFonts w:ascii="Arial" w:hAnsi="Arial" w:cs="Arial"/>
+          <w:color w:val="171717"/>
+          <w:sz w:val="30"/>
+          <w:szCs w:val="30"/>
+          <w:shd w:val="clear" w:color="auto" w:fill="FFFFFF"/>
+        </w:rPr>
+        <w:t>bpf</w:t>
+      </w:r>
+      <w:proofErr w:type="spellEnd"/>
+      <w:r>
+        <w:rPr>
+          <w:rFonts w:ascii="Arial" w:hAnsi="Arial" w:cs="Arial"/>
+          <w:color w:val="171717"/>
+          <w:sz w:val="30"/>
+          <w:szCs w:val="30"/>
+          <w:shd w:val="clear" w:color="auto" w:fill="FFFFFF"/>
+        </w:rPr>
+        <w:t xml:space="preserve">). Le mappe si possono complicare aggiungendo altri campi, ad esempio lo spazio per altri argomenti di chiamata di sistema o il </w:t>
+      </w:r>
+      <w:proofErr w:type="spellStart"/>
+      <w:r>
+        <w:rPr>
+          <w:rFonts w:ascii="Arial" w:hAnsi="Arial" w:cs="Arial"/>
+          <w:color w:val="171717"/>
+          <w:sz w:val="30"/>
+          <w:szCs w:val="30"/>
+          <w:shd w:val="clear" w:color="auto" w:fill="FFFFFF"/>
+        </w:rPr>
+        <w:t>pid</w:t>
+      </w:r>
+      <w:proofErr w:type="spellEnd"/>
+      <w:r>
+        <w:rPr>
+          <w:rFonts w:ascii="Arial" w:hAnsi="Arial" w:cs="Arial"/>
+          <w:color w:val="171717"/>
+          <w:sz w:val="30"/>
+          <w:szCs w:val="30"/>
+          <w:shd w:val="clear" w:color="auto" w:fill="FFFFFF"/>
+        </w:rPr>
+        <w:t xml:space="preserve"> del processo.</w:t>
+      </w:r>
+    </w:p>
+    <w:p>
+      <w:pPr>
+        <w:shd w:val="clear" w:color="auto" w:fill="FFFFFF"/>
+        <w:spacing w:before="100" w:beforeAutospacing="1" w:after="100" w:afterAutospacing="1" w:line="240" w:lineRule="auto"/>
+        <w:rPr>
+          <w:rFonts w:eastAsia="Times New Roman" w:cstheme="minorHAnsi"/>
+          <w:color w:val="171717"/>
+          <w:kern w:val="0"/>
+          <w:lang w:eastAsia="it-IT"/>
+          <w14:ligatures w14:val="none"/>
+        </w:rPr>
+      </w:pPr>
+    </w:p>
+    <w:p>
+      <w:pPr>
+        <w:shd w:val="clear" w:color="auto" w:fill="FFFFFF"/>
+        <w:spacing w:before="100" w:beforeAutospacing="1" w:after="100" w:afterAutospacing="1" w:line="240" w:lineRule="auto"/>
+        <w:rPr>
+          <w:rFonts w:ascii="Arial" w:hAnsi="Arial" w:cs="Arial"/>
+          <w:color w:val="171717"/>
+          <w:sz w:val="30"/>
+          <w:szCs w:val="30"/>
+          <w:shd w:val="clear" w:color="auto" w:fill="FFFFFF"/>
+        </w:rPr>
+      </w:pPr>
+      <w:r>
+        <w:rPr>
+          <w:rFonts w:ascii="Arial" w:hAnsi="Arial" w:cs="Arial"/>
+          <w:color w:val="171717"/>
+          <w:sz w:val="30"/>
+          <w:szCs w:val="30"/>
+          <w:shd w:val="clear" w:color="auto" w:fill="FFFFFF"/>
+        </w:rPr>
+        <w:t>Al compilatore piace riorganizzare i rami d’esecuzione in un modo che il verificatore non capisce ancora alla prima esecuzione del programma.</w:t>
+      </w:r>
+    </w:p>
+    <w:p>
+      <w:pPr>
+        <w:shd w:val="clear" w:color="auto" w:fill="FFFFFF"/>
+        <w:spacing w:before="100" w:beforeAutospacing="1" w:after="100" w:afterAutospacing="1" w:line="240" w:lineRule="auto"/>
+        <w:rPr>
+          <w:rFonts w:ascii="Arial" w:hAnsi="Arial" w:cs="Arial"/>
+          <w:color w:val="171717"/>
+          <w:sz w:val="30"/>
+          <w:szCs w:val="30"/>
+          <w:shd w:val="clear" w:color="auto" w:fill="FFFFFF"/>
+        </w:rPr>
+      </w:pPr>
+      <w:r>
+        <w:rPr>
+          <w:rStyle w:val="Enfasicorsivo"/>
+          <w:rFonts w:ascii="Arial" w:hAnsi="Arial" w:cs="Arial"/>
+          <w:color w:val="171717"/>
+          <w:sz w:val="30"/>
+          <w:szCs w:val="30"/>
+          <w:shd w:val="clear" w:color="auto" w:fill="FFFFFF"/>
+        </w:rPr>
+        <w:t xml:space="preserve">"L'arte di scrivere programmi </w:t>
+      </w:r>
+      <w:proofErr w:type="spellStart"/>
+      <w:r>
+        <w:rPr>
+          <w:rStyle w:val="Enfasicorsivo"/>
+          <w:rFonts w:ascii="Arial" w:hAnsi="Arial" w:cs="Arial"/>
+          <w:color w:val="171717"/>
+          <w:sz w:val="30"/>
+          <w:szCs w:val="30"/>
+          <w:shd w:val="clear" w:color="auto" w:fill="FFFFFF"/>
+        </w:rPr>
+        <w:t>eBPF</w:t>
+      </w:r>
+      <w:proofErr w:type="spellEnd"/>
+      <w:r>
+        <w:rPr>
+          <w:rStyle w:val="Enfasicorsivo"/>
+          <w:rFonts w:ascii="Arial" w:hAnsi="Arial" w:cs="Arial"/>
+          <w:color w:val="171717"/>
+          <w:sz w:val="30"/>
+          <w:szCs w:val="30"/>
+          <w:shd w:val="clear" w:color="auto" w:fill="FFFFFF"/>
+        </w:rPr>
+        <w:t>" in contrapposizione a "la scienza".</w:t>
+      </w:r>
+      <w:r>
+        <w:rPr>
+          <w:rFonts w:ascii="Arial" w:hAnsi="Arial" w:cs="Arial"/>
+          <w:i/>
+          <w:iCs/>
+          <w:color w:val="171717"/>
+          <w:sz w:val="30"/>
+          <w:szCs w:val="30"/>
+          <w:shd w:val="clear" w:color="auto" w:fill="FFFFFF"/>
+        </w:rPr>
+        <w:t xml:space="preserve"> </w:t>
+      </w:r>
+    </w:p>
+    <w:p>
+      <w:pPr>
+        <w:shd w:val="clear" w:color="auto" w:fill="FFFFFF"/>
+        <w:spacing w:before="100" w:beforeAutospacing="1" w:after="100" w:afterAutospacing="1" w:line="240" w:lineRule="auto"/>
+        <w:rPr>
+          <w:rFonts w:ascii="Arial" w:hAnsi="Arial" w:cs="Arial"/>
+          <w:color w:val="171717"/>
+          <w:sz w:val="30"/>
+          <w:szCs w:val="30"/>
+          <w:shd w:val="clear" w:color="auto" w:fill="FFFFFF"/>
         </w:rPr>
       </w:pPr>
     </w:p>

</xml_diff>